<commit_message>
Navigation Using App Shell demo (XF5.0)
</commit_message>
<xml_diff>
--- a/Research/Xamarin.docx
+++ b/Research/Xamarin.docx
@@ -2542,6 +2542,26 @@
           <w:color w:val="FF0000"/>
         </w:rPr>
       </w:pPr>
+      <w:r>
+        <w:rPr>
+          <w:color w:val="FF0000"/>
+        </w:rPr>
+        <w:t xml:space="preserve">Using App Shell for Navigation: </w:t>
+      </w:r>
+      <w:hyperlink r:id="rId36" w:history="1">
+        <w:r>
+          <w:rPr>
+            <w:rStyle w:val="Hyperlink"/>
+          </w:rPr>
+          <w:t>https://app.pluralsight.com/course-player?clipId=ba2a7e5e-b8ef-4e9c-8dfe-f53aa3279070</w:t>
+        </w:r>
+      </w:hyperlink>
+      <w:r>
+        <w:rPr>
+          <w:color w:val="FF0000"/>
+        </w:rPr>
+        <w:t xml:space="preserve"> </w:t>
+      </w:r>
     </w:p>
     <w:sectPr>
       <w:pgSz w:w="12240" w:h="15840"/>

</xml_diff>